<commit_message>
Update rush letter to say chapter president in signature
</commit_message>
<xml_diff>
--- a/files/Rush Letter - UW President's Letter (Patrick R.)-EditsbyAllan.docx
+++ b/files/Rush Letter - UW President's Letter (Patrick R.)-EditsbyAllan.docx
@@ -114,15 +114,7 @@
         <w:ind w:firstLine="720"/>
       </w:pPr>
       <w:r>
-        <w:t xml:space="preserve">First, let me welcome you to the University of Washington! Here you will embark upon a journey full of new experiences, amazing achievements, troubling failures, and, ultimately, personal growth. Second, I’d like to thank you for taking the time to </w:t>
-      </w:r>
-      <w:proofErr w:type="gramStart"/>
-      <w:r>
-        <w:t>look into</w:t>
-      </w:r>
-      <w:proofErr w:type="gramEnd"/>
-      <w:r>
-        <w:t xml:space="preserve"> Triangle Fraternity, and how it may help you with this monumental journey. Triangle is a non-Greek, social fraternity that is exclusive to STEM and Architecture majors. The purpose of Triangle is to develop balanced men who cultivate high moral character, foster lifelong friendships, and live their lives with integrity. We exemplify this at UW by holding our members to the highest standards as well as supporting them with their collegiate goals and aspirations.</w:t>
+        <w:t>First, let me welcome you to the University of Washington! Here you will embark upon a journey full of new experiences, amazing achievements, troubling failures, and, ultimately, personal growth. Second, I’d like to thank you for taking the time to look into Triangle Fraternity, and how it may help you with this monumental journey. Triangle is a non-Greek, social fraternity that is exclusive to STEM and Architecture majors. The purpose of Triangle is to develop balanced men who cultivate high moral character, foster lifelong friendships, and live their lives with integrity. We exemplify this at UW by holding our members to the highest standards as well as supporting them with their collegiate goals and aspirations.</w:t>
       </w:r>
     </w:p>
     <w:p>
@@ -135,23 +127,7 @@
         <w:ind w:firstLine="720"/>
       </w:pPr>
       <w:r>
-        <w:t xml:space="preserve">As we are all STEM students within Triangle, we understand the many challenges and obstacles that face STEM students through college and beyond. </w:t>
-      </w:r>
-      <w:proofErr w:type="gramStart"/>
-      <w:r>
-        <w:t>By becoming a part of Triangle, you</w:t>
-      </w:r>
-      <w:proofErr w:type="gramEnd"/>
-      <w:r>
-        <w:t xml:space="preserve"> gain access to upperclassmen that have experience in your desired major, fellow members who you can easily form study groups with, and an entire fraternity of men that can advise you through every obstacle you come across. With Triangle, you can excel in college with a wealth of advice and support you wouldn’t otherwise have as an undergraduate. What’s better is this support continues long after college as well. There are more than 20,000 alumni across the world in similar fields as you that can help you with pursuing your career </w:t>
-      </w:r>
-      <w:proofErr w:type="spellStart"/>
-      <w:r>
-        <w:t>post graduation</w:t>
-      </w:r>
-      <w:proofErr w:type="spellEnd"/>
-      <w:r>
-        <w:t>. From interview workshops to resume reviews, our membership base is here to help you not only excel at your degree, but also ace your job applications.</w:t>
+        <w:t>As we are all STEM students within Triangle, we understand the many challenges and obstacles that face STEM students through college and beyond. By becoming a part of Triangle, you gain access to upperclassmen that have experience in your desired major, fellow members who you can easily form study groups with, and an entire fraternity of men that can advise you through every obstacle you come across. With Triangle, you can excel in college with a wealth of advice and support you wouldn’t otherwise have as an undergraduate. What’s better is this support continues long after college as well. There are more than 20,000 alumni across the world in similar fields as you that can help you with pursuing your career post graduation. From interview workshops to resume reviews, our membership base is here to help you not only excel at your degree, but also ace your job applications.</w:t>
       </w:r>
     </w:p>
     <w:p>
@@ -186,15 +162,7 @@
         <w:t xml:space="preserve"> community against</w:t>
       </w:r>
       <w:r>
-        <w:t xml:space="preserve"> hazing and assault. We have built this fraternity to ensure that every member has a voice in shaping the organization. Therefore, this means the newest members also have as much of a voice as any other member, guaranteeing that new members are never mistreated. We built it on the foundations of diversity, respect, and understanding through cross-cultural discussion among our diverse membership </w:t>
-      </w:r>
-      <w:proofErr w:type="gramStart"/>
-      <w:r>
-        <w:t>base</w:t>
-      </w:r>
-      <w:proofErr w:type="gramEnd"/>
-      <w:r>
-        <w:t>. We built it to abolish hazing, excessive drinking, and sexual assault in fraternities by serving as an example of how a fraternity can thrive without these terrible acts. With these principles in our hearts, we have grown steadily, admitting quality men to help us continue building this organization. The UW campus has taken notice, and it has</w:t>
+        <w:t xml:space="preserve"> hazing and assault. We have built this fraternity to ensure that every member has a voice in shaping the organization. Therefore, this means the newest members also have as much of a voice as any other member, guaranteeing that new members are never mistreated. We built it on the foundations of diversity, respect, and understanding through cross-cultural discussion among our diverse membership base. We built it to abolish hazing, excessive drinking, and sexual assault in fraternities by serving as an example of how a fraternity can thrive without these terrible acts. With these principles in our hearts, we have grown steadily, admitting quality men to help us continue building this organization. The UW campus has taken notice, and it has</w:t>
       </w:r>
       <w:r>
         <w:t xml:space="preserve"> continued</w:t>
@@ -286,6 +254,19 @@
       </w:r>
     </w:p>
     <w:p/>
+    <w:p>
+      <w:pPr>
+        <w:rPr>
+          <w:i/>
+        </w:rPr>
+      </w:pPr>
+      <w:r>
+        <w:rPr>
+          <w:i/>
+        </w:rPr>
+        <w:t>Chapter President</w:t>
+      </w:r>
+    </w:p>
     <w:p>
       <w:r>
         <w:rPr>

</xml_diff>